<commit_message>
Plantilla examen de enero full done
</commit_message>
<xml_diff>
--- a/PropmptsGPT.docx
+++ b/PropmptsGPT.docx
@@ -66,25 +66,35 @@
         <w:t>──</w:t>
       </w:r>
       <w:r>
-        <w:t xml:space="preserve"> .gitignore</w:t>
-      </w:r>
-    </w:p>
-    <w:p>
-      <w:r>
-        <w:rPr>
-          <w:rFonts w:ascii="MS Gothic" w:eastAsia="MS Gothic" w:hAnsi="MS Gothic" w:cs="MS Gothic" w:hint="eastAsia"/>
-        </w:rPr>
-        <w:t>├</w:t>
-      </w:r>
-      <w:r>
-        <w:rPr>
-          <w:rFonts w:ascii="Aptos" w:hAnsi="Aptos" w:cs="Aptos"/>
-        </w:rPr>
-        <w:t>──</w:t>
-      </w:r>
-      <w:r>
-        <w:t xml:space="preserve"> .vscode</w:t>
-      </w:r>
+        <w:t xml:space="preserve"> .</w:t>
+      </w:r>
+      <w:proofErr w:type="spellStart"/>
+      <w:r>
+        <w:t>gitignore</w:t>
+      </w:r>
+      <w:proofErr w:type="spellEnd"/>
+    </w:p>
+    <w:p>
+      <w:r>
+        <w:rPr>
+          <w:rFonts w:ascii="MS Gothic" w:eastAsia="MS Gothic" w:hAnsi="MS Gothic" w:cs="MS Gothic" w:hint="eastAsia"/>
+        </w:rPr>
+        <w:t>├</w:t>
+      </w:r>
+      <w:r>
+        <w:rPr>
+          <w:rFonts w:ascii="Aptos" w:hAnsi="Aptos" w:cs="Aptos"/>
+        </w:rPr>
+        <w:t>──</w:t>
+      </w:r>
+      <w:r>
+        <w:t xml:space="preserve"> .</w:t>
+      </w:r>
+      <w:proofErr w:type="spellStart"/>
+      <w:r>
+        <w:t>vscode</w:t>
+      </w:r>
+      <w:proofErr w:type="spellEnd"/>
     </w:p>
     <w:p>
       <w:r>
@@ -103,13 +113,23 @@
         <w:t>──</w:t>
       </w:r>
       <w:r>
-        <w:t xml:space="preserve"> extensions.json</w:t>
-      </w:r>
-    </w:p>
-    <w:p>
-      <w:r>
-        <w:t>│   └── settings.json</w:t>
-      </w:r>
+        <w:t xml:space="preserve"> </w:t>
+      </w:r>
+      <w:proofErr w:type="spellStart"/>
+      <w:r>
+        <w:t>extensions.json</w:t>
+      </w:r>
+      <w:proofErr w:type="spellEnd"/>
+    </w:p>
+    <w:p>
+      <w:r>
+        <w:t xml:space="preserve">│   └── </w:t>
+      </w:r>
+      <w:proofErr w:type="spellStart"/>
+      <w:r>
+        <w:t>settings.json</w:t>
+      </w:r>
+      <w:proofErr w:type="spellEnd"/>
     </w:p>
     <w:p>
       <w:r>
@@ -142,42 +162,57 @@
         <w:t>──</w:t>
       </w:r>
       <w:r>
-        <w:t xml:space="preserve"> jsconfig.json</w:t>
-      </w:r>
-    </w:p>
-    <w:p>
-      <w:r>
-        <w:rPr>
-          <w:rFonts w:ascii="MS Gothic" w:eastAsia="MS Gothic" w:hAnsi="MS Gothic" w:cs="MS Gothic" w:hint="eastAsia"/>
-        </w:rPr>
-        <w:t>├</w:t>
-      </w:r>
-      <w:r>
-        <w:rPr>
-          <w:rFonts w:ascii="Aptos" w:hAnsi="Aptos" w:cs="Aptos"/>
-        </w:rPr>
-        <w:t>──</w:t>
-      </w:r>
-      <w:r>
-        <w:t xml:space="preserve"> package.json</w:t>
-      </w:r>
-    </w:p>
-    <w:p>
-      <w:r>
-        <w:rPr>
-          <w:rFonts w:ascii="MS Gothic" w:eastAsia="MS Gothic" w:hAnsi="MS Gothic" w:cs="MS Gothic" w:hint="eastAsia"/>
-        </w:rPr>
-        <w:t>├</w:t>
-      </w:r>
-      <w:r>
-        <w:rPr>
-          <w:rFonts w:ascii="Aptos" w:hAnsi="Aptos" w:cs="Aptos"/>
-        </w:rPr>
-        <w:t>──</w:t>
-      </w:r>
-      <w:r>
-        <w:t xml:space="preserve"> public</w:t>
-      </w:r>
+        <w:t xml:space="preserve"> </w:t>
+      </w:r>
+      <w:proofErr w:type="spellStart"/>
+      <w:r>
+        <w:t>jsconfig.json</w:t>
+      </w:r>
+      <w:proofErr w:type="spellEnd"/>
+    </w:p>
+    <w:p>
+      <w:r>
+        <w:rPr>
+          <w:rFonts w:ascii="MS Gothic" w:eastAsia="MS Gothic" w:hAnsi="MS Gothic" w:cs="MS Gothic" w:hint="eastAsia"/>
+        </w:rPr>
+        <w:t>├</w:t>
+      </w:r>
+      <w:r>
+        <w:rPr>
+          <w:rFonts w:ascii="Aptos" w:hAnsi="Aptos" w:cs="Aptos"/>
+        </w:rPr>
+        <w:t>──</w:t>
+      </w:r>
+      <w:r>
+        <w:t xml:space="preserve"> </w:t>
+      </w:r>
+      <w:proofErr w:type="spellStart"/>
+      <w:r>
+        <w:t>package.json</w:t>
+      </w:r>
+      <w:proofErr w:type="spellEnd"/>
+    </w:p>
+    <w:p>
+      <w:r>
+        <w:rPr>
+          <w:rFonts w:ascii="MS Gothic" w:eastAsia="MS Gothic" w:hAnsi="MS Gothic" w:cs="MS Gothic" w:hint="eastAsia"/>
+        </w:rPr>
+        <w:t>├</w:t>
+      </w:r>
+      <w:r>
+        <w:rPr>
+          <w:rFonts w:ascii="Aptos" w:hAnsi="Aptos" w:cs="Aptos"/>
+        </w:rPr>
+        <w:t>──</w:t>
+      </w:r>
+      <w:r>
+        <w:t xml:space="preserve"> </w:t>
+      </w:r>
+      <w:proofErr w:type="spellStart"/>
+      <w:r>
+        <w:t>public</w:t>
+      </w:r>
+      <w:proofErr w:type="spellEnd"/>
     </w:p>
     <w:p>
       <w:r>
@@ -215,8 +250,13 @@
         <w:t>──</w:t>
       </w:r>
       <w:r>
-        <w:t xml:space="preserve"> src</w:t>
-      </w:r>
+        <w:t xml:space="preserve"> </w:t>
+      </w:r>
+      <w:proofErr w:type="spellStart"/>
+      <w:r>
+        <w:t>src</w:t>
+      </w:r>
+      <w:proofErr w:type="spellEnd"/>
     </w:p>
     <w:p>
       <w:r>
@@ -235,8 +275,13 @@
         <w:t>──</w:t>
       </w:r>
       <w:r>
-        <w:t xml:space="preserve"> App.vue</w:t>
-      </w:r>
+        <w:t xml:space="preserve"> </w:t>
+      </w:r>
+      <w:proofErr w:type="spellStart"/>
+      <w:r>
+        <w:t>App.vue</w:t>
+      </w:r>
+      <w:proofErr w:type="spellEnd"/>
     </w:p>
     <w:p>
       <w:r>
@@ -255,8 +300,13 @@
         <w:t>──</w:t>
       </w:r>
       <w:r>
-        <w:t xml:space="preserve"> assets</w:t>
-      </w:r>
+        <w:t xml:space="preserve"> </w:t>
+      </w:r>
+      <w:proofErr w:type="spellStart"/>
+      <w:r>
+        <w:t>assets</w:t>
+      </w:r>
+      <w:proofErr w:type="spellEnd"/>
     </w:p>
     <w:p>
       <w:r>
@@ -295,8 +345,13 @@
         <w:t>──</w:t>
       </w:r>
       <w:r>
-        <w:t xml:space="preserve"> logo.svg</w:t>
-      </w:r>
+        <w:t xml:space="preserve"> </w:t>
+      </w:r>
+      <w:proofErr w:type="spellStart"/>
+      <w:r>
+        <w:t>logo.svg</w:t>
+      </w:r>
+      <w:proofErr w:type="spellEnd"/>
     </w:p>
     <w:p>
       <w:r>
@@ -320,8 +375,13 @@
         <w:t>──</w:t>
       </w:r>
       <w:r>
-        <w:t xml:space="preserve"> components</w:t>
-      </w:r>
+        <w:t xml:space="preserve"> </w:t>
+      </w:r>
+      <w:proofErr w:type="spellStart"/>
+      <w:r>
+        <w:t>components</w:t>
+      </w:r>
+      <w:proofErr w:type="spellEnd"/>
     </w:p>
     <w:p>
       <w:r>
@@ -340,8 +400,13 @@
         <w:t>──</w:t>
       </w:r>
       <w:r>
-        <w:t xml:space="preserve"> HelloWorld.vue</w:t>
-      </w:r>
+        <w:t xml:space="preserve"> </w:t>
+      </w:r>
+      <w:proofErr w:type="spellStart"/>
+      <w:r>
+        <w:t>HelloWorld.vue</w:t>
+      </w:r>
+      <w:proofErr w:type="spellEnd"/>
     </w:p>
     <w:p>
       <w:r>
@@ -360,8 +425,13 @@
         <w:t>──</w:t>
       </w:r>
       <w:r>
-        <w:t xml:space="preserve"> icons</w:t>
-      </w:r>
+        <w:t xml:space="preserve"> </w:t>
+      </w:r>
+      <w:proofErr w:type="spellStart"/>
+      <w:r>
+        <w:t>icons</w:t>
+      </w:r>
+      <w:proofErr w:type="spellEnd"/>
     </w:p>
     <w:p>
       <w:r>
@@ -380,8 +450,13 @@
         <w:t>──</w:t>
       </w:r>
       <w:r>
-        <w:t xml:space="preserve"> IconCommunity.vue</w:t>
-      </w:r>
+        <w:t xml:space="preserve"> </w:t>
+      </w:r>
+      <w:proofErr w:type="spellStart"/>
+      <w:r>
+        <w:t>IconCommunity.vue</w:t>
+      </w:r>
+      <w:proofErr w:type="spellEnd"/>
     </w:p>
     <w:p>
       <w:r>
@@ -401,8 +476,13 @@
         <w:t>──</w:t>
       </w:r>
       <w:r>
-        <w:t xml:space="preserve"> IconDocumentation.vue</w:t>
-      </w:r>
+        <w:t xml:space="preserve"> </w:t>
+      </w:r>
+      <w:proofErr w:type="spellStart"/>
+      <w:r>
+        <w:t>IconDocumentation.vue</w:t>
+      </w:r>
+      <w:proofErr w:type="spellEnd"/>
     </w:p>
     <w:p>
       <w:r>
@@ -421,8 +501,13 @@
         <w:t>──</w:t>
       </w:r>
       <w:r>
-        <w:t xml:space="preserve"> IconEcosystem.vue</w:t>
-      </w:r>
+        <w:t xml:space="preserve"> </w:t>
+      </w:r>
+      <w:proofErr w:type="spellStart"/>
+      <w:r>
+        <w:t>IconEcosystem.vue</w:t>
+      </w:r>
+      <w:proofErr w:type="spellEnd"/>
     </w:p>
     <w:p>
       <w:r>
@@ -441,13 +526,23 @@
         <w:t>──</w:t>
       </w:r>
       <w:r>
-        <w:t xml:space="preserve"> IconSupport.vue</w:t>
-      </w:r>
-    </w:p>
-    <w:p>
-      <w:r>
-        <w:t>│   │   │   └── IconTooling.vue</w:t>
-      </w:r>
+        <w:t xml:space="preserve"> </w:t>
+      </w:r>
+      <w:proofErr w:type="spellStart"/>
+      <w:r>
+        <w:t>IconSupport.vue</w:t>
+      </w:r>
+      <w:proofErr w:type="spellEnd"/>
+    </w:p>
+    <w:p>
+      <w:r>
+        <w:t xml:space="preserve">│   │   │   └── </w:t>
+      </w:r>
+      <w:proofErr w:type="spellStart"/>
+      <w:r>
+        <w:t>IconTooling.vue</w:t>
+      </w:r>
+      <w:proofErr w:type="spellEnd"/>
     </w:p>
     <w:p>
       <w:r>
@@ -466,13 +561,23 @@
         <w:t>──</w:t>
       </w:r>
       <w:r>
-        <w:t xml:space="preserve"> TheWelcome.vue</w:t>
-      </w:r>
-    </w:p>
-    <w:p>
-      <w:r>
-        <w:t>│   │   └── WelcomeItem.vue</w:t>
-      </w:r>
+        <w:t xml:space="preserve"> </w:t>
+      </w:r>
+      <w:proofErr w:type="spellStart"/>
+      <w:r>
+        <w:t>TheWelcome.vue</w:t>
+      </w:r>
+      <w:proofErr w:type="spellEnd"/>
+    </w:p>
+    <w:p>
+      <w:r>
+        <w:t xml:space="preserve">│   │   └── </w:t>
+      </w:r>
+      <w:proofErr w:type="spellStart"/>
+      <w:r>
+        <w:t>WelcomeItem.vue</w:t>
+      </w:r>
+      <w:proofErr w:type="spellEnd"/>
     </w:p>
     <w:p>
       <w:r>
@@ -491,8 +596,13 @@
         <w:t>──</w:t>
       </w:r>
       <w:r>
-        <w:t xml:space="preserve"> firebase</w:t>
-      </w:r>
+        <w:t xml:space="preserve"> </w:t>
+      </w:r>
+      <w:proofErr w:type="spellStart"/>
+      <w:r>
+        <w:t>firebase</w:t>
+      </w:r>
+      <w:proofErr w:type="spellEnd"/>
     </w:p>
     <w:p>
       <w:r>
@@ -511,8 +621,13 @@
         <w:t>──</w:t>
       </w:r>
       <w:r>
-        <w:t xml:space="preserve"> config</w:t>
-      </w:r>
+        <w:t xml:space="preserve"> </w:t>
+      </w:r>
+      <w:proofErr w:type="spellStart"/>
+      <w:r>
+        <w:t>config</w:t>
+      </w:r>
+      <w:proofErr w:type="spellEnd"/>
     </w:p>
     <w:p>
       <w:r>
@@ -521,8 +636,13 @@
     </w:p>
     <w:p>
       <w:r>
-        <w:t>│   │   └── repositories</w:t>
-      </w:r>
+        <w:t xml:space="preserve">│   │   └── </w:t>
+      </w:r>
+      <w:proofErr w:type="spellStart"/>
+      <w:r>
+        <w:t>repositories</w:t>
+      </w:r>
+      <w:proofErr w:type="spellEnd"/>
     </w:p>
     <w:p>
       <w:r>
@@ -566,8 +686,13 @@
         <w:t>──</w:t>
       </w:r>
       <w:r>
-        <w:t xml:space="preserve"> router</w:t>
-      </w:r>
+        <w:t xml:space="preserve"> </w:t>
+      </w:r>
+      <w:proofErr w:type="spellStart"/>
+      <w:r>
+        <w:t>router</w:t>
+      </w:r>
+      <w:proofErr w:type="spellEnd"/>
     </w:p>
     <w:p>
       <w:r>
@@ -591,8 +716,13 @@
         <w:t>──</w:t>
       </w:r>
       <w:r>
-        <w:t xml:space="preserve"> stores</w:t>
-      </w:r>
+        <w:t xml:space="preserve"> </w:t>
+      </w:r>
+      <w:proofErr w:type="spellStart"/>
+      <w:r>
+        <w:t>stores</w:t>
+      </w:r>
+      <w:proofErr w:type="spellEnd"/>
     </w:p>
     <w:p>
       <w:r>
@@ -601,8 +731,13 @@
     </w:p>
     <w:p>
       <w:r>
-        <w:t>│   └── views</w:t>
-      </w:r>
+        <w:t xml:space="preserve">│   └── </w:t>
+      </w:r>
+      <w:proofErr w:type="spellStart"/>
+      <w:r>
+        <w:t>views</w:t>
+      </w:r>
+      <w:proofErr w:type="spellEnd"/>
     </w:p>
     <w:p>
       <w:r>
@@ -621,13 +756,23 @@
         <w:t>──</w:t>
       </w:r>
       <w:r>
-        <w:t xml:space="preserve"> AboutView.vue</w:t>
-      </w:r>
-    </w:p>
-    <w:p>
-      <w:r>
-        <w:t>│       └── HomeView.vue</w:t>
-      </w:r>
+        <w:t xml:space="preserve"> </w:t>
+      </w:r>
+      <w:proofErr w:type="spellStart"/>
+      <w:r>
+        <w:t>AboutView.vue</w:t>
+      </w:r>
+      <w:proofErr w:type="spellEnd"/>
+    </w:p>
+    <w:p>
+      <w:r>
+        <w:t xml:space="preserve">│       └── </w:t>
+      </w:r>
+      <w:proofErr w:type="spellStart"/>
+      <w:r>
+        <w:t>HomeView.vue</w:t>
+      </w:r>
+      <w:proofErr w:type="spellEnd"/>
     </w:p>
     <w:p>
       <w:r>
@@ -650,11 +795,37 @@
     </w:p>
     <w:p>
       <w:r>
-        <w:t xml:space="preserve">A partir de un proyecto Vue creado desde cero (con el comando </w:t>
-      </w:r>
-      <w:r>
-        <w:t>npm create vue@latest</w:t>
-      </w:r>
+        <w:t xml:space="preserve">A partir de un proyecto </w:t>
+      </w:r>
+      <w:proofErr w:type="spellStart"/>
+      <w:r>
+        <w:t>Vue</w:t>
+      </w:r>
+      <w:proofErr w:type="spellEnd"/>
+      <w:r>
+        <w:t xml:space="preserve"> creado desde cero (con el comando </w:t>
+      </w:r>
+      <w:proofErr w:type="spellStart"/>
+      <w:r>
+        <w:t>npm</w:t>
+      </w:r>
+      <w:proofErr w:type="spellEnd"/>
+      <w:r>
+        <w:t xml:space="preserve"> </w:t>
+      </w:r>
+      <w:proofErr w:type="spellStart"/>
+      <w:r>
+        <w:t>create</w:t>
+      </w:r>
+      <w:proofErr w:type="spellEnd"/>
+      <w:r>
+        <w:t xml:space="preserve"> </w:t>
+      </w:r>
+      <w:proofErr w:type="spellStart"/>
+      <w:r>
+        <w:t>vue@latest</w:t>
+      </w:r>
+      <w:proofErr w:type="spellEnd"/>
       <w:r>
         <w:t>)</w:t>
       </w:r>
@@ -665,11 +836,24 @@
     <w:p/>
     <w:p>
       <w:r>
-        <w:t xml:space="preserve">-. Como backend se usarán </w:t>
-      </w:r>
-      <w:r>
-        <w:t>los emuladores de Firebase</w:t>
-      </w:r>
+        <w:t xml:space="preserve">-. Como </w:t>
+      </w:r>
+      <w:proofErr w:type="spellStart"/>
+      <w:r>
+        <w:t>backend</w:t>
+      </w:r>
+      <w:proofErr w:type="spellEnd"/>
+      <w:r>
+        <w:t xml:space="preserve"> se usarán </w:t>
+      </w:r>
+      <w:r>
+        <w:t xml:space="preserve">los emuladores de </w:t>
+      </w:r>
+      <w:proofErr w:type="spellStart"/>
+      <w:r>
+        <w:t>Firebase</w:t>
+      </w:r>
+      <w:proofErr w:type="spellEnd"/>
     </w:p>
     <w:p/>
     <w:p>
@@ -677,7 +861,23 @@
         <w:t>-. Hay un</w:t>
       </w:r>
       <w:r>
-        <w:t xml:space="preserve"> docker-compose.yml para poner en marcha los emuladores de Firebase en Docker.</w:t>
+        <w:t xml:space="preserve"> </w:t>
+      </w:r>
+      <w:proofErr w:type="spellStart"/>
+      <w:r>
+        <w:t>docker-compose.yml</w:t>
+      </w:r>
+      <w:proofErr w:type="spellEnd"/>
+      <w:r>
+        <w:t xml:space="preserve"> para poner en marcha los emuladores de </w:t>
+      </w:r>
+      <w:proofErr w:type="spellStart"/>
+      <w:r>
+        <w:t>Firebase</w:t>
+      </w:r>
+      <w:proofErr w:type="spellEnd"/>
+      <w:r>
+        <w:t xml:space="preserve"> en Docker.</w:t>
       </w:r>
     </w:p>
     <w:p/>
@@ -694,8 +894,29 @@
       <w:r>
         <w:t xml:space="preserve">-. Dentro del fichero </w:t>
       </w:r>
-      <w:r>
-        <w:t>src/firebase/repositories/citasRepository</w:t>
+      <w:proofErr w:type="spellStart"/>
+      <w:r>
+        <w:t>src</w:t>
+      </w:r>
+      <w:proofErr w:type="spellEnd"/>
+      <w:r>
+        <w:t>/</w:t>
+      </w:r>
+      <w:proofErr w:type="spellStart"/>
+      <w:r>
+        <w:t>firebase</w:t>
+      </w:r>
+      <w:proofErr w:type="spellEnd"/>
+      <w:r>
+        <w:t>/</w:t>
+      </w:r>
+      <w:proofErr w:type="spellStart"/>
+      <w:r>
+        <w:t>repositories</w:t>
+      </w:r>
+      <w:proofErr w:type="spellEnd"/>
+      <w:r>
+        <w:t>/citasRepository</w:t>
       </w:r>
       <w:r>
         <w:t>.js</w:t>
@@ -703,8 +924,13 @@
       <w:r>
         <w:t>, debes de crear un método llamado “</w:t>
       </w:r>
-      <w:r>
-        <w:t>getCitaAleatoria()</w:t>
+      <w:proofErr w:type="spellStart"/>
+      <w:r>
+        <w:t>getCitaAleatoria</w:t>
+      </w:r>
+      <w:proofErr w:type="spellEnd"/>
+      <w:r>
+        <w:t>()</w:t>
       </w:r>
       <w:r>
         <w:t xml:space="preserve">” </w:t>
@@ -742,7 +968,15 @@
         <w:t xml:space="preserve">-. Debes de hacer que </w:t>
       </w:r>
       <w:r>
-        <w:t xml:space="preserve">en el proyecto Vue el componente App contenga un único componente </w:t>
+        <w:t xml:space="preserve">en el proyecto </w:t>
+      </w:r>
+      <w:proofErr w:type="spellStart"/>
+      <w:r>
+        <w:t>Vue</w:t>
+      </w:r>
+      <w:proofErr w:type="spellEnd"/>
+      <w:r>
+        <w:t xml:space="preserve"> el componente App contenga un único componente </w:t>
       </w:r>
       <w:r>
         <w:t>“</w:t>
@@ -767,12 +1001,52 @@
     </w:p>
     <w:p>
       <w:r>
-        <w:t xml:space="preserve"> -. Dentro de Firestore de los emuladores de Firebase, ya está creada la colección “Citas”. Asimismo, ya existen varios documentos creados dentro de la colección “Citas”. TODOS estos documentos tienen un campo “texto” y un campo “autor”. Ambos campos son de tipo String. </w:t>
-      </w:r>
-    </w:p>
-    <w:p>
-      <w:r>
-        <w:t xml:space="preserve">-. Haz que el diseño visual de App.vue y de Citas.vue sea atractivo. </w:t>
+        <w:t xml:space="preserve"> -. Dentro de </w:t>
+      </w:r>
+      <w:proofErr w:type="spellStart"/>
+      <w:r>
+        <w:t>Firestore</w:t>
+      </w:r>
+      <w:proofErr w:type="spellEnd"/>
+      <w:r>
+        <w:t xml:space="preserve"> de los emuladores de </w:t>
+      </w:r>
+      <w:proofErr w:type="spellStart"/>
+      <w:r>
+        <w:t>Firebase</w:t>
+      </w:r>
+      <w:proofErr w:type="spellEnd"/>
+      <w:r>
+        <w:t xml:space="preserve">, ya está creada la colección “Citas”. Asimismo, ya existen varios documentos creados dentro de la colección “Citas”. TODOS estos documentos tienen un campo “texto” y un campo “autor”. Ambos campos son de tipo </w:t>
+      </w:r>
+      <w:proofErr w:type="spellStart"/>
+      <w:r>
+        <w:t>String</w:t>
+      </w:r>
+      <w:proofErr w:type="spellEnd"/>
+      <w:r>
+        <w:t xml:space="preserve">. </w:t>
+      </w:r>
+    </w:p>
+    <w:p>
+      <w:r>
+        <w:t xml:space="preserve">-. Haz que el diseño visual de </w:t>
+      </w:r>
+      <w:proofErr w:type="spellStart"/>
+      <w:r>
+        <w:t>App.vue</w:t>
+      </w:r>
+      <w:proofErr w:type="spellEnd"/>
+      <w:r>
+        <w:t xml:space="preserve"> y de </w:t>
+      </w:r>
+      <w:proofErr w:type="spellStart"/>
+      <w:r>
+        <w:t>Citas.vue</w:t>
+      </w:r>
+      <w:proofErr w:type="spellEnd"/>
+      <w:r>
+        <w:t xml:space="preserve"> sea atractivo. </w:t>
       </w:r>
     </w:p>
     <w:p>
@@ -788,7 +1062,15 @@
     </w:p>
     <w:p>
       <w:r>
-        <w:t xml:space="preserve">-. A partir de toda la información que te he dado, adelante, haz tu trabajo ChadGPT. </w:t>
+        <w:t xml:space="preserve">-. A partir de toda la información que te he dado, adelante, haz tu trabajo </w:t>
+      </w:r>
+      <w:proofErr w:type="spellStart"/>
+      <w:r>
+        <w:t>ChadGPT</w:t>
+      </w:r>
+      <w:proofErr w:type="spellEnd"/>
+      <w:r>
+        <w:t xml:space="preserve">. </w:t>
       </w:r>
     </w:p>
     <w:p>
@@ -841,8 +1123,13 @@
     <w:p/>
     <w:p>
       <w:r>
-        <w:t>// docker-compose.yml</w:t>
-      </w:r>
+        <w:t xml:space="preserve">// </w:t>
+      </w:r>
+      <w:proofErr w:type="spellStart"/>
+      <w:r>
+        <w:t>docker-compose.yml</w:t>
+      </w:r>
+      <w:proofErr w:type="spellEnd"/>
     </w:p>
     <w:p/>
     <w:p/>
@@ -858,25 +1145,59 @@
         <w:t>//</w:t>
       </w:r>
       <w:r>
-        <w:t xml:space="preserve"> App.vue</w:t>
-      </w:r>
-    </w:p>
-    <w:p/>
-    <w:p/>
-    <w:p>
-      <w:r>
-        <w:t>// firebase/config/firebaseConfig.js</w:t>
-      </w:r>
-    </w:p>
-    <w:p/>
-    <w:p/>
-    <w:p/>
-    <w:p>
-      <w:r>
-        <w:t>// firebase/</w:t>
-      </w:r>
-      <w:r>
-        <w:t>repositories/citasRepository.js</w:t>
+        <w:t xml:space="preserve"> </w:t>
+      </w:r>
+      <w:proofErr w:type="spellStart"/>
+      <w:r>
+        <w:t>App.vue</w:t>
+      </w:r>
+      <w:proofErr w:type="spellEnd"/>
+    </w:p>
+    <w:p/>
+    <w:p/>
+    <w:p>
+      <w:r>
+        <w:t xml:space="preserve">// </w:t>
+      </w:r>
+      <w:proofErr w:type="spellStart"/>
+      <w:r>
+        <w:t>firebase</w:t>
+      </w:r>
+      <w:proofErr w:type="spellEnd"/>
+      <w:r>
+        <w:t>/</w:t>
+      </w:r>
+      <w:proofErr w:type="spellStart"/>
+      <w:r>
+        <w:t>config</w:t>
+      </w:r>
+      <w:proofErr w:type="spellEnd"/>
+      <w:r>
+        <w:t>/firebaseConfig.js</w:t>
+      </w:r>
+    </w:p>
+    <w:p/>
+    <w:p/>
+    <w:p/>
+    <w:p>
+      <w:r>
+        <w:t xml:space="preserve">// </w:t>
+      </w:r>
+      <w:proofErr w:type="spellStart"/>
+      <w:r>
+        <w:t>firebase</w:t>
+      </w:r>
+      <w:proofErr w:type="spellEnd"/>
+      <w:r>
+        <w:t>/</w:t>
+      </w:r>
+      <w:proofErr w:type="spellStart"/>
+      <w:r>
+        <w:t>repositories</w:t>
+      </w:r>
+      <w:proofErr w:type="spellEnd"/>
+      <w:r>
+        <w:t>/citasRepository.js</w:t>
       </w:r>
     </w:p>
     <w:p/>
@@ -949,8 +1270,13 @@
         <w:t>──</w:t>
       </w:r>
       <w:r>
-        <w:t xml:space="preserve"> .gitignore</w:t>
-      </w:r>
+        <w:t xml:space="preserve"> .</w:t>
+      </w:r>
+      <w:proofErr w:type="spellStart"/>
+      <w:r>
+        <w:t>gitignore</w:t>
+      </w:r>
+      <w:proofErr w:type="spellEnd"/>
     </w:p>
     <w:p>
       <w:r>
@@ -983,35 +1309,55 @@
         <w:t>──</w:t>
       </w:r>
       <w:r>
-        <w:t xml:space="preserve"> package.json</w:t>
-      </w:r>
-    </w:p>
-    <w:p>
-      <w:r>
-        <w:rPr>
-          <w:rFonts w:ascii="MS Gothic" w:eastAsia="MS Gothic" w:hAnsi="MS Gothic" w:cs="MS Gothic" w:hint="eastAsia"/>
-        </w:rPr>
-        <w:t>├</w:t>
-      </w:r>
-      <w:r>
-        <w:rPr>
-          <w:rFonts w:ascii="Aptos" w:hAnsi="Aptos" w:cs="Aptos"/>
-        </w:rPr>
-        <w:t>──</w:t>
-      </w:r>
-      <w:r>
-        <w:t xml:space="preserve"> public</w:t>
-      </w:r>
-    </w:p>
-    <w:p>
-      <w:r>
-        <w:t>│   └── vite.svg</w:t>
-      </w:r>
-    </w:p>
-    <w:p>
-      <w:r>
-        <w:t>└── src</w:t>
-      </w:r>
+        <w:t xml:space="preserve"> </w:t>
+      </w:r>
+      <w:proofErr w:type="spellStart"/>
+      <w:r>
+        <w:t>package.json</w:t>
+      </w:r>
+      <w:proofErr w:type="spellEnd"/>
+    </w:p>
+    <w:p>
+      <w:r>
+        <w:rPr>
+          <w:rFonts w:ascii="MS Gothic" w:eastAsia="MS Gothic" w:hAnsi="MS Gothic" w:cs="MS Gothic" w:hint="eastAsia"/>
+        </w:rPr>
+        <w:t>├</w:t>
+      </w:r>
+      <w:r>
+        <w:rPr>
+          <w:rFonts w:ascii="Aptos" w:hAnsi="Aptos" w:cs="Aptos"/>
+        </w:rPr>
+        <w:t>──</w:t>
+      </w:r>
+      <w:r>
+        <w:t xml:space="preserve"> </w:t>
+      </w:r>
+      <w:proofErr w:type="spellStart"/>
+      <w:r>
+        <w:t>public</w:t>
+      </w:r>
+      <w:proofErr w:type="spellEnd"/>
+    </w:p>
+    <w:p>
+      <w:r>
+        <w:t xml:space="preserve">│   └── </w:t>
+      </w:r>
+      <w:proofErr w:type="spellStart"/>
+      <w:r>
+        <w:t>vite.svg</w:t>
+      </w:r>
+      <w:proofErr w:type="spellEnd"/>
+    </w:p>
+    <w:p>
+      <w:r>
+        <w:t xml:space="preserve">└── </w:t>
+      </w:r>
+      <w:proofErr w:type="spellStart"/>
+      <w:r>
+        <w:t>src</w:t>
+      </w:r>
+      <w:proofErr w:type="spellEnd"/>
     </w:p>
     <w:p>
       <w:r>
@@ -1050,8 +1396,13 @@
         <w:t>──</w:t>
       </w:r>
       <w:r>
-        <w:t xml:space="preserve"> firebase</w:t>
-      </w:r>
+        <w:t xml:space="preserve"> </w:t>
+      </w:r>
+      <w:proofErr w:type="spellStart"/>
+      <w:r>
+        <w:t>firebase</w:t>
+      </w:r>
+      <w:proofErr w:type="spellEnd"/>
     </w:p>
     <w:p>
       <w:r>
@@ -1070,8 +1421,13 @@
         <w:t>──</w:t>
       </w:r>
       <w:r>
-        <w:t xml:space="preserve"> config</w:t>
-      </w:r>
+        <w:t xml:space="preserve"> </w:t>
+      </w:r>
+      <w:proofErr w:type="spellStart"/>
+      <w:r>
+        <w:t>config</w:t>
+      </w:r>
+      <w:proofErr w:type="spellEnd"/>
     </w:p>
     <w:p>
       <w:r>
@@ -1080,8 +1436,13 @@
     </w:p>
     <w:p>
       <w:r>
-        <w:t xml:space="preserve">    │   └── repositories</w:t>
-      </w:r>
+        <w:t xml:space="preserve">    │   └── </w:t>
+      </w:r>
+      <w:proofErr w:type="spellStart"/>
+      <w:r>
+        <w:t>repositories</w:t>
+      </w:r>
+      <w:proofErr w:type="spellEnd"/>
     </w:p>
     <w:p>
       <w:r>
@@ -1105,8 +1466,13 @@
         <w:t>──</w:t>
       </w:r>
       <w:r>
-        <w:t xml:space="preserve"> javascript.svg</w:t>
-      </w:r>
+        <w:t xml:space="preserve"> </w:t>
+      </w:r>
+      <w:proofErr w:type="spellStart"/>
+      <w:r>
+        <w:t>javascript.svg</w:t>
+      </w:r>
+      <w:proofErr w:type="spellEnd"/>
     </w:p>
     <w:p>
       <w:r>
@@ -1156,7 +1522,23 @@
         <w:t xml:space="preserve">A partir de un proyecto </w:t>
       </w:r>
       <w:r>
-        <w:t>de Javascript puro sin frameworks creado con el comando:</w:t>
+        <w:t xml:space="preserve">de </w:t>
+      </w:r>
+      <w:proofErr w:type="spellStart"/>
+      <w:r>
+        <w:t>Javascript</w:t>
+      </w:r>
+      <w:proofErr w:type="spellEnd"/>
+      <w:r>
+        <w:t xml:space="preserve"> puro sin </w:t>
+      </w:r>
+      <w:proofErr w:type="spellStart"/>
+      <w:r>
+        <w:t>frameworks</w:t>
+      </w:r>
+      <w:proofErr w:type="spellEnd"/>
+      <w:r>
+        <w:t xml:space="preserve"> creado con el comando:</w:t>
       </w:r>
       <w:r>
         <w:br/>
@@ -1167,9 +1549,43 @@
       <w:r>
         <w:br/>
       </w:r>
-      <w:r>
-        <w:t>npm create vite@latest nombre-del-proyecto -- --template vanilla</w:t>
-      </w:r>
+      <w:proofErr w:type="spellStart"/>
+      <w:r>
+        <w:t>npm</w:t>
+      </w:r>
+      <w:proofErr w:type="spellEnd"/>
+      <w:r>
+        <w:t xml:space="preserve"> </w:t>
+      </w:r>
+      <w:proofErr w:type="spellStart"/>
+      <w:r>
+        <w:t>create</w:t>
+      </w:r>
+      <w:proofErr w:type="spellEnd"/>
+      <w:r>
+        <w:t xml:space="preserve"> </w:t>
+      </w:r>
+      <w:proofErr w:type="spellStart"/>
+      <w:r>
+        <w:t>vite@latest</w:t>
+      </w:r>
+      <w:proofErr w:type="spellEnd"/>
+      <w:r>
+        <w:t xml:space="preserve"> nombre-del-proyecto -- --</w:t>
+      </w:r>
+      <w:proofErr w:type="spellStart"/>
+      <w:r>
+        <w:t>template</w:t>
+      </w:r>
+      <w:proofErr w:type="spellEnd"/>
+      <w:r>
+        <w:t xml:space="preserve"> </w:t>
+      </w:r>
+      <w:proofErr w:type="spellStart"/>
+      <w:r>
+        <w:t>vanilla</w:t>
+      </w:r>
+      <w:proofErr w:type="spellEnd"/>
     </w:p>
     <w:p/>
     <w:p/>
@@ -1181,11 +1597,24 @@
     <w:p/>
     <w:p>
       <w:r>
-        <w:t xml:space="preserve">-. Como backend se usarán </w:t>
-      </w:r>
-      <w:r>
-        <w:t>los emuladores de Firebase</w:t>
-      </w:r>
+        <w:t xml:space="preserve">-. Como </w:t>
+      </w:r>
+      <w:proofErr w:type="spellStart"/>
+      <w:r>
+        <w:t>backend</w:t>
+      </w:r>
+      <w:proofErr w:type="spellEnd"/>
+      <w:r>
+        <w:t xml:space="preserve"> se usarán </w:t>
+      </w:r>
+      <w:r>
+        <w:t xml:space="preserve">los emuladores de </w:t>
+      </w:r>
+      <w:proofErr w:type="spellStart"/>
+      <w:r>
+        <w:t>Firebase</w:t>
+      </w:r>
+      <w:proofErr w:type="spellEnd"/>
     </w:p>
     <w:p/>
     <w:p>
@@ -1193,7 +1622,23 @@
         <w:t>-. Hay un</w:t>
       </w:r>
       <w:r>
-        <w:t xml:space="preserve"> docker-compose.yml para poner en marcha los emuladores de Firebase en Docker.</w:t>
+        <w:t xml:space="preserve"> </w:t>
+      </w:r>
+      <w:proofErr w:type="spellStart"/>
+      <w:r>
+        <w:t>docker-compose.yml</w:t>
+      </w:r>
+      <w:proofErr w:type="spellEnd"/>
+      <w:r>
+        <w:t xml:space="preserve"> para poner en marcha los emuladores de </w:t>
+      </w:r>
+      <w:proofErr w:type="spellStart"/>
+      <w:r>
+        <w:t>Firebase</w:t>
+      </w:r>
+      <w:proofErr w:type="spellEnd"/>
+      <w:r>
+        <w:t xml:space="preserve"> en Docker.</w:t>
       </w:r>
     </w:p>
     <w:p/>
@@ -1210,14 +1655,40 @@
       <w:r>
         <w:t xml:space="preserve">-. Dentro del fichero </w:t>
       </w:r>
-      <w:r>
-        <w:t>src/firebase/repositories/citasRepository</w:t>
+      <w:proofErr w:type="spellStart"/>
+      <w:r>
+        <w:t>src</w:t>
+      </w:r>
+      <w:proofErr w:type="spellEnd"/>
+      <w:r>
+        <w:t>/</w:t>
+      </w:r>
+      <w:proofErr w:type="spellStart"/>
+      <w:r>
+        <w:t>firebase</w:t>
+      </w:r>
+      <w:proofErr w:type="spellEnd"/>
+      <w:r>
+        <w:t>/</w:t>
+      </w:r>
+      <w:proofErr w:type="spellStart"/>
+      <w:r>
+        <w:t>repositories</w:t>
+      </w:r>
+      <w:proofErr w:type="spellEnd"/>
+      <w:r>
+        <w:t>/citasRepository</w:t>
       </w:r>
       <w:r>
         <w:t>.js, debes de crear un método llamado “</w:t>
       </w:r>
-      <w:r>
-        <w:t>getCitaAleatoria()</w:t>
+      <w:proofErr w:type="spellStart"/>
+      <w:r>
+        <w:t>getCitaAleatoria</w:t>
+      </w:r>
+      <w:proofErr w:type="spellEnd"/>
+      <w:r>
+        <w:t>()</w:t>
       </w:r>
       <w:r>
         <w:t xml:space="preserve">” </w:t>
@@ -1252,13 +1723,27 @@
         <w:t xml:space="preserve">-. </w:t>
       </w:r>
       <w:r>
-        <w:t>Debes de hacer que cada vez que se ingrese o se recargue la página, se muestre una cita al azar. Asimismo debes de hacer que cada vez que se pulse el botón se muestre de nuevo cita al azar.</w:t>
-      </w:r>
-    </w:p>
-    <w:p/>
-    <w:p>
-      <w:r>
-        <w:t>-. Debes de implementar esta funcionalidad únicamente con JS estándar, CSS y HTML puros. No debes de usar ningún framework JS.</w:t>
+        <w:t>Debes de hacer que cada vez que se ingrese o se recargue la página, se muestre una cita al azar. Asimismo debes de hacer que cada vez que se pulse el botón se muestre de nuevo</w:t>
+      </w:r>
+      <w:r>
+        <w:t xml:space="preserve"> una</w:t>
+      </w:r>
+      <w:r>
+        <w:t xml:space="preserve"> cita al azar.</w:t>
+      </w:r>
+    </w:p>
+    <w:p/>
+    <w:p>
+      <w:r>
+        <w:t xml:space="preserve">-. Debes de implementar esta funcionalidad únicamente con JS estándar, CSS y HTML puros. No debes de usar ningún </w:t>
+      </w:r>
+      <w:proofErr w:type="spellStart"/>
+      <w:r>
+        <w:t>framework</w:t>
+      </w:r>
+      <w:proofErr w:type="spellEnd"/>
+      <w:r>
+        <w:t xml:space="preserve"> JS.</w:t>
       </w:r>
     </w:p>
     <w:p/>
@@ -1271,11 +1756,35 @@
     </w:p>
     <w:p>
       <w:r>
-        <w:t xml:space="preserve"> -. Dentro de Firestore de los emuladores de Firebase, ya está creada la colección “Citas”. Asimismo, ya existen varios documentos creados dentro de la colección </w:t>
+        <w:t xml:space="preserve"> -. Dentro de </w:t>
+      </w:r>
+      <w:proofErr w:type="spellStart"/>
+      <w:r>
+        <w:t>Firestore</w:t>
+      </w:r>
+      <w:proofErr w:type="spellEnd"/>
+      <w:r>
+        <w:t xml:space="preserve"> de los emuladores de </w:t>
+      </w:r>
+      <w:proofErr w:type="spellStart"/>
+      <w:r>
+        <w:t>Firebase</w:t>
+      </w:r>
+      <w:proofErr w:type="spellEnd"/>
+      <w:r>
+        <w:t xml:space="preserve">, ya está creada la colección “Citas”. Asimismo, ya existen varios documentos creados dentro de la colección </w:t>
       </w:r>
       <w:r>
         <w:lastRenderedPageBreak/>
-        <w:t xml:space="preserve">“Citas”. TODOS estos documentos tienen un campo “texto” y un campo “autor”. Ambos campos son de tipo String. </w:t>
+        <w:t xml:space="preserve">“Citas”. TODOS estos documentos tienen un campo “texto” y un campo “autor”. Ambos campos son de tipo </w:t>
+      </w:r>
+      <w:proofErr w:type="spellStart"/>
+      <w:r>
+        <w:t>String</w:t>
+      </w:r>
+      <w:proofErr w:type="spellEnd"/>
+      <w:r>
+        <w:t xml:space="preserve">. </w:t>
       </w:r>
     </w:p>
     <w:p>
@@ -1291,6 +1800,19 @@
         <w:t>-. Para TODOS los estilos, DEBES de usar estilos CSS customizados (es decir, estilos que empiecen por ".", como ".container").</w:t>
       </w:r>
     </w:p>
+    <w:p>
+      <w:r>
+        <w:t xml:space="preserve">-. Haz que a nivel visual se vea igual que en el caso de la funcionalidad que acabas de implementar con </w:t>
+      </w:r>
+      <w:proofErr w:type="spellStart"/>
+      <w:r>
+        <w:t>vue</w:t>
+      </w:r>
+      <w:proofErr w:type="spellEnd"/>
+      <w:r>
+        <w:t>.</w:t>
+      </w:r>
+    </w:p>
     <w:p/>
     <w:p>
       <w:r>
@@ -1299,7 +1821,15 @@
     </w:p>
     <w:p>
       <w:r>
-        <w:t xml:space="preserve">-. A partir de toda la información que te he dado, adelante, haz tu trabajo ChadGPT. </w:t>
+        <w:t xml:space="preserve">-. A partir de toda la información que te he dado, adelante, haz tu trabajo </w:t>
+      </w:r>
+      <w:proofErr w:type="spellStart"/>
+      <w:r>
+        <w:t>ChadGPT</w:t>
+      </w:r>
+      <w:proofErr w:type="spellEnd"/>
+      <w:r>
+        <w:t xml:space="preserve">. </w:t>
       </w:r>
     </w:p>
     <w:p>
@@ -1359,8 +1889,16 @@
         <w:rPr>
           <w:lang w:val="en-US"/>
         </w:rPr>
-        <w:t>// docker-compose.yml</w:t>
-      </w:r>
+        <w:t>// docker-</w:t>
+      </w:r>
+      <w:proofErr w:type="spellStart"/>
+      <w:r>
+        <w:rPr>
+          <w:lang w:val="en-US"/>
+        </w:rPr>
+        <w:t>compose.yml</w:t>
+      </w:r>
+      <w:proofErr w:type="spellEnd"/>
     </w:p>
     <w:p>
       <w:pPr>
@@ -1386,6 +1924,750 @@
         <w:rPr>
           <w:lang w:val="en-US"/>
         </w:rPr>
+        <w:lastRenderedPageBreak/>
+        <w:t xml:space="preserve">// </w:t>
+      </w:r>
+      <w:proofErr w:type="spellStart"/>
+      <w:r>
+        <w:rPr>
+          <w:lang w:val="en-US"/>
+        </w:rPr>
+        <w:t>src</w:t>
+      </w:r>
+      <w:proofErr w:type="spellEnd"/>
+      <w:r>
+        <w:rPr>
+          <w:lang w:val="en-US"/>
+        </w:rPr>
+        <w:t>/</w:t>
+      </w:r>
+      <w:r>
+        <w:rPr>
+          <w:lang w:val="en-US"/>
+        </w:rPr>
+        <w:t>main.js</w:t>
+      </w:r>
+    </w:p>
+    <w:p>
+      <w:pPr>
+        <w:rPr>
+          <w:lang w:val="en-US"/>
+        </w:rPr>
+      </w:pPr>
+    </w:p>
+    <w:p>
+      <w:pPr>
+        <w:rPr>
+          <w:lang w:val="en-US"/>
+        </w:rPr>
+      </w:pPr>
+    </w:p>
+    <w:p>
+      <w:pPr>
+        <w:rPr>
+          <w:lang w:val="en-US"/>
+        </w:rPr>
+      </w:pPr>
+    </w:p>
+    <w:p>
+      <w:r>
+        <w:t xml:space="preserve">// </w:t>
+      </w:r>
+      <w:proofErr w:type="spellStart"/>
+      <w:r>
+        <w:t>src</w:t>
+      </w:r>
+      <w:proofErr w:type="spellEnd"/>
+      <w:r>
+        <w:t>/</w:t>
+      </w:r>
+      <w:proofErr w:type="spellStart"/>
+      <w:r>
+        <w:t>firebase</w:t>
+      </w:r>
+      <w:proofErr w:type="spellEnd"/>
+      <w:r>
+        <w:t>/</w:t>
+      </w:r>
+      <w:proofErr w:type="spellStart"/>
+      <w:r>
+        <w:t>config</w:t>
+      </w:r>
+      <w:proofErr w:type="spellEnd"/>
+      <w:r>
+        <w:t>/firebaseConfig.js</w:t>
+      </w:r>
+    </w:p>
+    <w:p/>
+    <w:p/>
+    <w:p/>
+    <w:p>
+      <w:r>
+        <w:t xml:space="preserve">// </w:t>
+      </w:r>
+      <w:proofErr w:type="spellStart"/>
+      <w:r>
+        <w:t>src</w:t>
+      </w:r>
+      <w:proofErr w:type="spellEnd"/>
+      <w:r>
+        <w:t>/</w:t>
+      </w:r>
+      <w:proofErr w:type="spellStart"/>
+      <w:r>
+        <w:t>firebase</w:t>
+      </w:r>
+      <w:proofErr w:type="spellEnd"/>
+      <w:r>
+        <w:t>/</w:t>
+      </w:r>
+      <w:proofErr w:type="spellStart"/>
+      <w:r>
+        <w:t>repositories</w:t>
+      </w:r>
+      <w:proofErr w:type="spellEnd"/>
+      <w:r>
+        <w:t>/citasRepository.js</w:t>
+      </w:r>
+    </w:p>
+    <w:p/>
+    <w:p>
+      <w:r>
+        <w:t>// actualmente vacío</w:t>
+      </w:r>
+    </w:p>
+    <w:p/>
+    <w:p/>
+    <w:p>
+      <w:r>
+        <w:t xml:space="preserve"> </w:t>
+      </w:r>
+      <w:bookmarkEnd w:id="0"/>
+    </w:p>
+    <w:p/>
+    <w:p/>
+    <w:p/>
+    <w:p/>
+    <w:p/>
+    <w:p/>
+    <w:p/>
+    <w:p/>
+    <w:p/>
+    <w:p/>
+    <w:p/>
+    <w:p/>
+    <w:p/>
+    <w:p/>
+    <w:p>
+      <w:pPr>
+        <w:rPr>
+          <w:b/>
+          <w:bCs/>
+        </w:rPr>
+      </w:pPr>
+      <w:proofErr w:type="spellStart"/>
+      <w:r>
+        <w:rPr>
+          <w:b/>
+          <w:bCs/>
+        </w:rPr>
+        <w:lastRenderedPageBreak/>
+        <w:t>Prompt</w:t>
+      </w:r>
+      <w:proofErr w:type="spellEnd"/>
+      <w:r>
+        <w:rPr>
+          <w:b/>
+          <w:bCs/>
+        </w:rPr>
+        <w:t xml:space="preserve"> 3</w:t>
+      </w:r>
+    </w:p>
+    <w:p>
+      <w:r>
+        <w:t xml:space="preserve">Supón que eres un experto en </w:t>
+      </w:r>
+      <w:proofErr w:type="spellStart"/>
+      <w:r>
+        <w:t>Vue</w:t>
+      </w:r>
+      <w:proofErr w:type="spellEnd"/>
+      <w:r>
+        <w:t xml:space="preserve"> y </w:t>
+      </w:r>
+      <w:proofErr w:type="spellStart"/>
+      <w:r>
+        <w:t>Firebase</w:t>
+      </w:r>
+      <w:proofErr w:type="spellEnd"/>
+      <w:r>
+        <w:t>.</w:t>
+      </w:r>
+    </w:p>
+    <w:p/>
+    <w:p>
+      <w:r>
+        <w:t xml:space="preserve">---- </w:t>
+      </w:r>
+      <w:r>
+        <w:t>ESTRUCTURA DEL PROYECTO ----</w:t>
+      </w:r>
+    </w:p>
+    <w:p>
+      <w:r>
+        <w:t xml:space="preserve">La estructura de ficheros </w:t>
+      </w:r>
+      <w:r>
+        <w:t xml:space="preserve">actual </w:t>
+      </w:r>
+      <w:r>
+        <w:t>del proyecto es la siguiente:</w:t>
+      </w:r>
+    </w:p>
+    <w:p/>
+    <w:p>
+      <w:r>
+        <w:t>js-estandar-enero-prueba-2025</w:t>
+      </w:r>
+    </w:p>
+    <w:p>
+      <w:r>
+        <w:rPr>
+          <w:rFonts w:ascii="MS Gothic" w:eastAsia="MS Gothic" w:hAnsi="MS Gothic" w:cs="MS Gothic" w:hint="eastAsia"/>
+        </w:rPr>
+        <w:t>├</w:t>
+      </w:r>
+      <w:r>
+        <w:rPr>
+          <w:rFonts w:ascii="Aptos" w:hAnsi="Aptos" w:cs="Aptos"/>
+        </w:rPr>
+        <w:t>──</w:t>
+      </w:r>
+      <w:r>
+        <w:t xml:space="preserve"> .</w:t>
+      </w:r>
+      <w:proofErr w:type="spellStart"/>
+      <w:r>
+        <w:t>gitignore</w:t>
+      </w:r>
+      <w:proofErr w:type="spellEnd"/>
+    </w:p>
+    <w:p>
+      <w:r>
+        <w:rPr>
+          <w:rFonts w:ascii="MS Gothic" w:eastAsia="MS Gothic" w:hAnsi="MS Gothic" w:cs="MS Gothic" w:hint="eastAsia"/>
+        </w:rPr>
+        <w:t>├</w:t>
+      </w:r>
+      <w:r>
+        <w:rPr>
+          <w:rFonts w:ascii="Aptos" w:hAnsi="Aptos" w:cs="Aptos"/>
+        </w:rPr>
+        <w:t>──</w:t>
+      </w:r>
+      <w:r>
+        <w:t xml:space="preserve"> index.html</w:t>
+      </w:r>
+    </w:p>
+    <w:p>
+      <w:r>
+        <w:rPr>
+          <w:rFonts w:ascii="MS Gothic" w:eastAsia="MS Gothic" w:hAnsi="MS Gothic" w:cs="MS Gothic" w:hint="eastAsia"/>
+        </w:rPr>
+        <w:t>├</w:t>
+      </w:r>
+      <w:r>
+        <w:rPr>
+          <w:rFonts w:ascii="Aptos" w:hAnsi="Aptos" w:cs="Aptos"/>
+        </w:rPr>
+        <w:t>──</w:t>
+      </w:r>
+      <w:r>
+        <w:t xml:space="preserve"> </w:t>
+      </w:r>
+      <w:proofErr w:type="spellStart"/>
+      <w:r>
+        <w:t>package.json</w:t>
+      </w:r>
+      <w:proofErr w:type="spellEnd"/>
+    </w:p>
+    <w:p>
+      <w:r>
+        <w:rPr>
+          <w:rFonts w:ascii="MS Gothic" w:eastAsia="MS Gothic" w:hAnsi="MS Gothic" w:cs="MS Gothic" w:hint="eastAsia"/>
+        </w:rPr>
+        <w:t>├</w:t>
+      </w:r>
+      <w:r>
+        <w:rPr>
+          <w:rFonts w:ascii="Aptos" w:hAnsi="Aptos" w:cs="Aptos"/>
+        </w:rPr>
+        <w:t>──</w:t>
+      </w:r>
+      <w:r>
+        <w:t xml:space="preserve"> </w:t>
+      </w:r>
+      <w:proofErr w:type="spellStart"/>
+      <w:r>
+        <w:t>public</w:t>
+      </w:r>
+      <w:proofErr w:type="spellEnd"/>
+    </w:p>
+    <w:p>
+      <w:r>
+        <w:t xml:space="preserve">│   └── </w:t>
+      </w:r>
+      <w:proofErr w:type="spellStart"/>
+      <w:r>
+        <w:t>vite.svg</w:t>
+      </w:r>
+      <w:proofErr w:type="spellEnd"/>
+    </w:p>
+    <w:p>
+      <w:r>
+        <w:t xml:space="preserve">└── </w:t>
+      </w:r>
+      <w:proofErr w:type="spellStart"/>
+      <w:r>
+        <w:t>src</w:t>
+      </w:r>
+      <w:proofErr w:type="spellEnd"/>
+    </w:p>
+    <w:p>
+      <w:r>
+        <w:t xml:space="preserve">    </w:t>
+      </w:r>
+      <w:r>
+        <w:rPr>
+          <w:rFonts w:ascii="MS Gothic" w:eastAsia="MS Gothic" w:hAnsi="MS Gothic" w:cs="MS Gothic" w:hint="eastAsia"/>
+        </w:rPr>
+        <w:t>├</w:t>
+      </w:r>
+      <w:r>
+        <w:rPr>
+          <w:rFonts w:ascii="Aptos" w:hAnsi="Aptos" w:cs="Aptos"/>
+        </w:rPr>
+        <w:t>──</w:t>
+      </w:r>
+      <w:r>
+        <w:t xml:space="preserve"> counter.js</w:t>
+      </w:r>
+    </w:p>
+    <w:p>
+      <w:r>
+        <w:t xml:space="preserve">    </w:t>
+      </w:r>
+      <w:r>
+        <w:rPr>
+          <w:rFonts w:ascii="MS Gothic" w:eastAsia="MS Gothic" w:hAnsi="MS Gothic" w:cs="MS Gothic" w:hint="eastAsia"/>
+        </w:rPr>
+        <w:t>├</w:t>
+      </w:r>
+      <w:r>
+        <w:rPr>
+          <w:rFonts w:ascii="Aptos" w:hAnsi="Aptos" w:cs="Aptos"/>
+        </w:rPr>
+        <w:t>──</w:t>
+      </w:r>
+      <w:r>
+        <w:t xml:space="preserve"> </w:t>
+      </w:r>
+      <w:proofErr w:type="spellStart"/>
+      <w:r>
+        <w:t>firebase</w:t>
+      </w:r>
+      <w:proofErr w:type="spellEnd"/>
+    </w:p>
+    <w:p>
+      <w:r>
+        <w:t xml:space="preserve">    │   </w:t>
+      </w:r>
+      <w:r>
+        <w:rPr>
+          <w:rFonts w:ascii="MS Gothic" w:eastAsia="MS Gothic" w:hAnsi="MS Gothic" w:cs="MS Gothic" w:hint="eastAsia"/>
+        </w:rPr>
+        <w:t>├</w:t>
+      </w:r>
+      <w:r>
+        <w:rPr>
+          <w:rFonts w:ascii="Aptos" w:hAnsi="Aptos" w:cs="Aptos"/>
+        </w:rPr>
+        <w:t>──</w:t>
+      </w:r>
+      <w:r>
+        <w:t xml:space="preserve"> </w:t>
+      </w:r>
+      <w:proofErr w:type="spellStart"/>
+      <w:r>
+        <w:t>config</w:t>
+      </w:r>
+      <w:proofErr w:type="spellEnd"/>
+    </w:p>
+    <w:p>
+      <w:r>
+        <w:t xml:space="preserve">    │   │   └── firebaseConfig.js</w:t>
+      </w:r>
+    </w:p>
+    <w:p>
+      <w:r>
+        <w:t xml:space="preserve">    │   └── </w:t>
+      </w:r>
+      <w:proofErr w:type="spellStart"/>
+      <w:r>
+        <w:t>repositories</w:t>
+      </w:r>
+      <w:proofErr w:type="spellEnd"/>
+    </w:p>
+    <w:p>
+      <w:r>
+        <w:t xml:space="preserve">    │       └── citasRepository.js</w:t>
+      </w:r>
+    </w:p>
+    <w:p>
+      <w:r>
+        <w:t xml:space="preserve">    </w:t>
+      </w:r>
+      <w:r>
+        <w:rPr>
+          <w:rFonts w:ascii="MS Gothic" w:eastAsia="MS Gothic" w:hAnsi="MS Gothic" w:cs="MS Gothic" w:hint="eastAsia"/>
+        </w:rPr>
+        <w:t>├</w:t>
+      </w:r>
+      <w:r>
+        <w:rPr>
+          <w:rFonts w:ascii="Aptos" w:hAnsi="Aptos" w:cs="Aptos"/>
+        </w:rPr>
+        <w:t>──</w:t>
+      </w:r>
+      <w:r>
+        <w:t xml:space="preserve"> </w:t>
+      </w:r>
+      <w:proofErr w:type="spellStart"/>
+      <w:r>
+        <w:t>javascript.svg</w:t>
+      </w:r>
+      <w:proofErr w:type="spellEnd"/>
+    </w:p>
+    <w:p>
+      <w:r>
+        <w:t xml:space="preserve">    </w:t>
+      </w:r>
+      <w:r>
+        <w:rPr>
+          <w:rFonts w:ascii="MS Gothic" w:eastAsia="MS Gothic" w:hAnsi="MS Gothic" w:cs="MS Gothic" w:hint="eastAsia"/>
+        </w:rPr>
+        <w:t>├</w:t>
+      </w:r>
+      <w:r>
+        <w:rPr>
+          <w:rFonts w:ascii="Aptos" w:hAnsi="Aptos" w:cs="Aptos"/>
+        </w:rPr>
+        <w:t>──</w:t>
+      </w:r>
+      <w:r>
+        <w:t xml:space="preserve"> main.js</w:t>
+      </w:r>
+    </w:p>
+    <w:p>
+      <w:r>
+        <w:t xml:space="preserve">    └── style.css</w:t>
+      </w:r>
+    </w:p>
+    <w:p/>
+    <w:p/>
+    <w:p/>
+    <w:p/>
+    <w:p/>
+    <w:p/>
+    <w:p>
+      <w:r>
+        <w:lastRenderedPageBreak/>
+        <w:t xml:space="preserve">---- </w:t>
+      </w:r>
+      <w:r>
+        <w:t>TAREAS A REALIZAR</w:t>
+      </w:r>
+      <w:r>
+        <w:t xml:space="preserve"> ---- </w:t>
+      </w:r>
+    </w:p>
+    <w:p>
+      <w:r>
+        <w:t>Debes de realizar lo siguiente:</w:t>
+      </w:r>
+    </w:p>
+    <w:p>
+      <w:r>
+        <w:t xml:space="preserve">-. </w:t>
+      </w:r>
+      <w:r>
+        <w:t xml:space="preserve">Implementa en </w:t>
+      </w:r>
+      <w:proofErr w:type="spellStart"/>
+      <w:r>
+        <w:t>front</w:t>
+      </w:r>
+      <w:proofErr w:type="spellEnd"/>
+      <w:r>
+        <w:t xml:space="preserve"> y </w:t>
+      </w:r>
+      <w:proofErr w:type="spellStart"/>
+      <w:r>
+        <w:t>backend</w:t>
+      </w:r>
+      <w:proofErr w:type="spellEnd"/>
+      <w:r>
+        <w:t xml:space="preserve"> (</w:t>
+      </w:r>
+      <w:proofErr w:type="spellStart"/>
+      <w:r>
+        <w:t>backend</w:t>
+      </w:r>
+      <w:proofErr w:type="spellEnd"/>
+      <w:r>
+        <w:t xml:space="preserve"> dentro de la carpeta </w:t>
+      </w:r>
+      <w:proofErr w:type="spellStart"/>
+      <w:r>
+        <w:t>firebase</w:t>
+      </w:r>
+      <w:proofErr w:type="spellEnd"/>
+      <w:r>
+        <w:t>/</w:t>
+      </w:r>
+      <w:proofErr w:type="spellStart"/>
+      <w:r>
+        <w:t>repositories</w:t>
+      </w:r>
+      <w:proofErr w:type="spellEnd"/>
+      <w:r>
+        <w:t xml:space="preserve">) </w:t>
+      </w:r>
+      <w:r>
+        <w:t>una funcionalidad en la que el usuario pueda puntuar una cita con un</w:t>
+      </w:r>
+      <w:r>
+        <w:t xml:space="preserve"> &lt;input </w:t>
+      </w:r>
+      <w:proofErr w:type="spellStart"/>
+      <w:r>
+        <w:t>type</w:t>
+      </w:r>
+      <w:proofErr w:type="spellEnd"/>
+      <w:r>
+        <w:t xml:space="preserve"> = “</w:t>
+      </w:r>
+      <w:proofErr w:type="spellStart"/>
+      <w:r>
+        <w:t>number</w:t>
+      </w:r>
+      <w:proofErr w:type="spellEnd"/>
+      <w:r>
+        <w:t xml:space="preserve">”&gt; </w:t>
+      </w:r>
+      <w:r>
+        <w:t xml:space="preserve"> y un botón “puntuar” (entre 0 y 10). </w:t>
+      </w:r>
+    </w:p>
+    <w:p>
+      <w:r>
+        <w:t>-. Esta funcionalidad se debe de realizar sobre el mismo recuadro de mostrar una cita aleatoria.</w:t>
+      </w:r>
+    </w:p>
+    <w:p>
+      <w:r>
+        <w:t>-. Cada cita puede puntuarse múltiples veces.</w:t>
+      </w:r>
+    </w:p>
+    <w:p>
+      <w:r>
+        <w:t>-. En el recuadro de la cita correspondiente debe de mostrarse la media de puntuaciones que se han otorgado a dicha cita.</w:t>
+      </w:r>
+    </w:p>
+    <w:p>
+      <w:r>
+        <w:t xml:space="preserve">-. </w:t>
+      </w:r>
+      <w:r>
+        <w:t xml:space="preserve">Para evitar tener que guardar las puntuaciones individuales puedes guardar en cada Cita simplemente la media hasta el momento y el número de puntuaciones. Para actualizar la media, aplica la fórmula: </w:t>
+      </w:r>
+      <w:proofErr w:type="spellStart"/>
+      <w:r>
+        <w:t>nuevaMedia</w:t>
+      </w:r>
+      <w:proofErr w:type="spellEnd"/>
+      <w:r>
+        <w:t xml:space="preserve"> = (</w:t>
+      </w:r>
+      <w:proofErr w:type="spellStart"/>
+      <w:r>
+        <w:t>mediaAnterior</w:t>
+      </w:r>
+      <w:proofErr w:type="spellEnd"/>
+      <w:r>
+        <w:t>*</w:t>
+      </w:r>
+      <w:proofErr w:type="spellStart"/>
+      <w:r>
+        <w:t>n+nuevoValor</w:t>
+      </w:r>
+      <w:proofErr w:type="spellEnd"/>
+      <w:r>
+        <w:t>)/(n+1) donde n es el número de puntuaciones que había hasta el momento.</w:t>
+      </w:r>
+      <w:r>
+        <w:t xml:space="preserve"> </w:t>
+      </w:r>
+      <w:r>
+        <w:t>Por ejemplo si la media hasta ahora era 5, había 2 puntuaciones y la nueva puntuación es 10, la nueva media será (5*2+10)/3 = 6.67</w:t>
+      </w:r>
+      <w:r>
+        <w:t>.</w:t>
+      </w:r>
+    </w:p>
+    <w:p>
+      <w:r>
+        <w:t xml:space="preserve">-. En </w:t>
+      </w:r>
+      <w:proofErr w:type="spellStart"/>
+      <w:r>
+        <w:t>firestore</w:t>
+      </w:r>
+      <w:proofErr w:type="spellEnd"/>
+      <w:r>
+        <w:t>, ahora las citas tienen dos nuevos campo llamados "</w:t>
+      </w:r>
+      <w:proofErr w:type="spellStart"/>
+      <w:r>
+        <w:t>puntuacionMedia</w:t>
+      </w:r>
+      <w:proofErr w:type="spellEnd"/>
+      <w:r>
+        <w:t>" y "</w:t>
+      </w:r>
+      <w:proofErr w:type="spellStart"/>
+      <w:r>
+        <w:t>numeroDePuntuaciones</w:t>
+      </w:r>
+      <w:proofErr w:type="spellEnd"/>
+      <w:r>
+        <w:t xml:space="preserve">", ambos de tipo </w:t>
+      </w:r>
+      <w:proofErr w:type="spellStart"/>
+      <w:r>
+        <w:t>Number</w:t>
+      </w:r>
+      <w:proofErr w:type="spellEnd"/>
+      <w:r>
+        <w:t xml:space="preserve"> inicializados a 0 . Usa estos campos para la  nueva lógica a implementar.</w:t>
+      </w:r>
+    </w:p>
+    <w:p/>
+    <w:p>
+      <w:r>
+        <w:t>---- RESUMEN ----</w:t>
+      </w:r>
+    </w:p>
+    <w:p>
+      <w:r>
+        <w:t xml:space="preserve">-. A partir de toda la información que te he dado, adelante, haz tu trabajo </w:t>
+      </w:r>
+      <w:proofErr w:type="spellStart"/>
+      <w:r>
+        <w:t>ChadGPT</w:t>
+      </w:r>
+      <w:proofErr w:type="spellEnd"/>
+      <w:r>
+        <w:t xml:space="preserve">. </w:t>
+      </w:r>
+    </w:p>
+    <w:p>
+      <w:r>
+        <w:t xml:space="preserve">-. </w:t>
+      </w:r>
+      <w:r>
+        <w:t>Debes de darme TODO el código completo que generes NUEVO o que MODIFIQUES</w:t>
+      </w:r>
+      <w:r>
+        <w:t xml:space="preserve">. A parte de darme el código completo, debes de indicarme </w:t>
+      </w:r>
+      <w:r>
+        <w:t>EN TU RESPUESTA</w:t>
+      </w:r>
+      <w:r>
+        <w:t xml:space="preserve"> explícitamente aquellas partes de código NUEVAS que hayas creado o modificado.</w:t>
+      </w:r>
+    </w:p>
+    <w:p>
+      <w:r>
+        <w:t>-. Asimismo, DEBES de indicarme aquellos ficheros que NO necesiten ninguna modificación.</w:t>
+      </w:r>
+    </w:p>
+    <w:p>
+      <w:r>
+        <w:t>-. Si observas que te hace falta el código de algún otro fichero que no te haya adjuntado, DEBES de indicármelo claramente.</w:t>
+      </w:r>
+    </w:p>
+    <w:p>
+      <w:r>
+        <w:t>-. Además, debes de indicarme las rutas y los nombres de los nuevos ficheros creados y/o modificados.</w:t>
+      </w:r>
+    </w:p>
+    <w:p/>
+    <w:p/>
+    <w:p/>
+    <w:p>
+      <w:r>
+        <w:t>Te adjunto los siguientes ficheros:</w:t>
+      </w:r>
+    </w:p>
+    <w:p/>
+    <w:p/>
+    <w:p>
+      <w:pPr>
+        <w:rPr>
+          <w:lang w:val="en-US"/>
+        </w:rPr>
+      </w:pPr>
+      <w:r>
+        <w:rPr>
+          <w:lang w:val="en-US"/>
+        </w:rPr>
+        <w:t>// docker-</w:t>
+      </w:r>
+      <w:proofErr w:type="spellStart"/>
+      <w:r>
+        <w:rPr>
+          <w:lang w:val="en-US"/>
+        </w:rPr>
+        <w:t>compose.yml</w:t>
+      </w:r>
+      <w:proofErr w:type="spellEnd"/>
+    </w:p>
+    <w:p>
+      <w:pPr>
+        <w:rPr>
+          <w:lang w:val="en-US"/>
+        </w:rPr>
+      </w:pPr>
+    </w:p>
+    <w:p>
+      <w:pPr>
+        <w:rPr>
+          <w:lang w:val="en-US"/>
+        </w:rPr>
+      </w:pPr>
+    </w:p>
+    <w:p>
+      <w:pPr>
+        <w:rPr>
+          <w:lang w:val="en-US"/>
+        </w:rPr>
+      </w:pPr>
+      <w:r>
+        <w:rPr>
+          <w:lang w:val="en-US"/>
+        </w:rPr>
         <w:t>// main.js</w:t>
       </w:r>
     </w:p>
@@ -1409,34 +2691,82 @@
           <w:lang w:val="en-US"/>
         </w:rPr>
       </w:pPr>
-    </w:p>
-    <w:p>
-      <w:r>
-        <w:t>// firebase/config/firebaseConfig.js</w:t>
-      </w:r>
-    </w:p>
-    <w:p/>
-    <w:p/>
-    <w:p/>
-    <w:p>
-      <w:r>
-        <w:t>// firebase/repositories/citasRepository.js</w:t>
-      </w:r>
-    </w:p>
-    <w:p/>
-    <w:p>
-      <w:r>
-        <w:t>// actualmente vacío</w:t>
-      </w:r>
-    </w:p>
-    <w:p/>
-    <w:p/>
-    <w:p>
-      <w:r>
-        <w:t xml:space="preserve"> </w:t>
-      </w:r>
-      <w:bookmarkEnd w:id="0"/>
-    </w:p>
+      <w:r>
+        <w:rPr>
+          <w:lang w:val="en-US"/>
+        </w:rPr>
+        <w:t xml:space="preserve">// </w:t>
+      </w:r>
+      <w:proofErr w:type="spellStart"/>
+      <w:r>
+        <w:rPr>
+          <w:lang w:val="en-US"/>
+        </w:rPr>
+        <w:t>App.vue</w:t>
+      </w:r>
+      <w:proofErr w:type="spellEnd"/>
+    </w:p>
+    <w:p>
+      <w:pPr>
+        <w:rPr>
+          <w:lang w:val="en-US"/>
+        </w:rPr>
+      </w:pPr>
+    </w:p>
+    <w:p>
+      <w:pPr>
+        <w:rPr>
+          <w:lang w:val="en-US"/>
+        </w:rPr>
+      </w:pPr>
+    </w:p>
+    <w:p>
+      <w:r>
+        <w:t xml:space="preserve">// </w:t>
+      </w:r>
+      <w:proofErr w:type="spellStart"/>
+      <w:r>
+        <w:t>firebase</w:t>
+      </w:r>
+      <w:proofErr w:type="spellEnd"/>
+      <w:r>
+        <w:t>/</w:t>
+      </w:r>
+      <w:proofErr w:type="spellStart"/>
+      <w:r>
+        <w:t>config</w:t>
+      </w:r>
+      <w:proofErr w:type="spellEnd"/>
+      <w:r>
+        <w:t>/firebaseConfig.js</w:t>
+      </w:r>
+    </w:p>
+    <w:p/>
+    <w:p/>
+    <w:p/>
+    <w:p>
+      <w:r>
+        <w:t xml:space="preserve">// </w:t>
+      </w:r>
+      <w:proofErr w:type="spellStart"/>
+      <w:r>
+        <w:t>firebase</w:t>
+      </w:r>
+      <w:proofErr w:type="spellEnd"/>
+      <w:r>
+        <w:t>/</w:t>
+      </w:r>
+      <w:proofErr w:type="spellStart"/>
+      <w:r>
+        <w:t>repositories</w:t>
+      </w:r>
+      <w:proofErr w:type="spellEnd"/>
+      <w:r>
+        <w:t>/citasRepository.js</w:t>
+      </w:r>
+    </w:p>
+    <w:p/>
+    <w:p/>
     <w:sectPr>
       <w:pgSz w:w="11906" w:h="16838"/>
       <w:pgMar w:top="1417" w:right="1701" w:bottom="1417" w:left="1701" w:header="708" w:footer="708" w:gutter="0"/>

</xml_diff>